<commit_message>
finished AJAX and transitions
</commit_message>
<xml_diff>
--- a/Fluency Reports/ConradRife_canvas_media_audio_objects.docx
+++ b/Fluency Reports/ConradRife_canvas_media_audio_objects.docx
@@ -1,6 +1,6 @@
 
 <file path=word/document.xml><?xml version="1.0" encoding="utf-8"?>
-<w:document xmlns:wpc="http://schemas.microsoft.com/office/word/2010/wordprocessingCanvas" xmlns:mo="http://schemas.microsoft.com/office/mac/office/2008/main" xmlns:mc="http://schemas.openxmlformats.org/markup-compatibility/2006" xmlns:mv="urn:schemas-microsoft-com:mac:vml" xmlns:o="urn:schemas-microsoft-com:office:office" xmlns:r="http://schemas.openxmlformats.org/officeDocument/2006/relationships" xmlns:m="http://schemas.openxmlformats.org/officeDocument/2006/math" xmlns:v="urn:schemas-microsoft-com:vml" xmlns:wp14="http://schemas.microsoft.com/office/word/2010/wordprocessingDrawing" xmlns:wp="http://schemas.openxmlformats.org/drawingml/2006/wordprocessingDrawing" xmlns:w10="urn:schemas-microsoft-com:office:word" xmlns:w="http://schemas.openxmlformats.org/wordprocessingml/2006/main" xmlns:w14="http://schemas.microsoft.com/office/word/2010/wordml" xmlns:w15="http://schemas.microsoft.com/office/word/2012/wordml" xmlns:wpg="http://schemas.microsoft.com/office/word/2010/wordprocessingGroup" xmlns:wpi="http://schemas.microsoft.com/office/word/2010/wordprocessingInk" xmlns:wne="http://schemas.microsoft.com/office/word/2006/wordml" xmlns:wps="http://schemas.microsoft.com/office/word/2010/wordprocessingShape" mc:Ignorable="w14 w15 wp14">
+<w:document xmlns:wpc="http://schemas.microsoft.com/office/word/2010/wordprocessingCanvas" xmlns:cx="http://schemas.microsoft.com/office/drawing/2014/chartex" xmlns:cx1="http://schemas.microsoft.com/office/drawing/2015/9/8/chartex" xmlns:cx2="http://schemas.microsoft.com/office/drawing/2015/10/21/chartex" xmlns:cx3="http://schemas.microsoft.com/office/drawing/2016/5/9/chartex" xmlns:cx4="http://schemas.microsoft.com/office/drawing/2016/5/10/chartex" xmlns:cx5="http://schemas.microsoft.com/office/drawing/2016/5/11/chartex" xmlns:cx6="http://schemas.microsoft.com/office/drawing/2016/5/12/chartex" xmlns:cx7="http://schemas.microsoft.com/office/drawing/2016/5/13/chartex" xmlns:cx8="http://schemas.microsoft.com/office/drawing/2016/5/14/chartex" xmlns:mc="http://schemas.openxmlformats.org/markup-compatibility/2006" xmlns:aink="http://schemas.microsoft.com/office/drawing/2016/ink" xmlns:am3d="http://schemas.microsoft.com/office/drawing/2017/model3d" xmlns:o="urn:schemas-microsoft-com:office:office" xmlns:r="http://schemas.openxmlformats.org/officeDocument/2006/relationships" xmlns:m="http://schemas.openxmlformats.org/officeDocument/2006/math" xmlns:v="urn:schemas-microsoft-com:vml" xmlns:wp14="http://schemas.microsoft.com/office/word/2010/wordprocessingDrawing" xmlns:wp="http://schemas.openxmlformats.org/drawingml/2006/wordprocessingDrawing" xmlns:w10="urn:schemas-microsoft-com:office:word" xmlns:w="http://schemas.openxmlformats.org/wordprocessingml/2006/main" xmlns:w14="http://schemas.microsoft.com/office/word/2010/wordml" xmlns:w15="http://schemas.microsoft.com/office/word/2012/wordml" xmlns:w16cid="http://schemas.microsoft.com/office/word/2016/wordml/cid" xmlns:w16se="http://schemas.microsoft.com/office/word/2015/wordml/symex" xmlns:wpg="http://schemas.microsoft.com/office/word/2010/wordprocessingGroup" xmlns:wpi="http://schemas.microsoft.com/office/word/2010/wordprocessingInk" xmlns:wne="http://schemas.microsoft.com/office/word/2006/wordml" xmlns:wps="http://schemas.microsoft.com/office/word/2010/wordprocessingShape" mc:Ignorable="w14 w15 w16se w16cid wp14">
   <w:body>
     <w:p>
       <w:pPr>
@@ -15,7 +15,14 @@
           <w:b/>
           <w:sz w:val="32"/>
         </w:rPr>
-        <w:t>Fluency Review Template</w:t>
+        <w:t>HTML Canvas, Media, Audio and JavaScript Objects, Variables, Functions, Loops</w:t>
+      </w:r>
+      <w:r>
+        <w:rPr>
+          <w:b/>
+          <w:sz w:val="32"/>
+        </w:rPr>
+        <w:t>, Events</w:t>
       </w:r>
     </w:p>
     <w:p/>
@@ -34,7 +41,7 @@
         <w:t xml:space="preserve"> </w:t>
       </w:r>
       <w:r>
-        <w:t>xxx</w:t>
+        <w:t>Conrad Rife</w:t>
       </w:r>
     </w:p>
     <w:p>
@@ -52,7 +59,7 @@
         <w:t xml:space="preserve"> </w:t>
       </w:r>
       <w:r>
-        <w:t>xxx</w:t>
+        <w:t>2/11/2019</w:t>
       </w:r>
     </w:p>
     <w:p>
@@ -70,7 +77,7 @@
         <w:t xml:space="preserve"> </w:t>
       </w:r>
       <w:r>
-        <w:t>xx</w:t>
+        <w:t>06</w:t>
       </w:r>
     </w:p>
     <w:p/>
@@ -89,25 +96,64 @@
         </w:rPr>
         <w:t xml:space="preserve"> </w:t>
       </w:r>
+      <w:r>
+        <w:rPr>
+          <w:sz w:val="28"/>
+        </w:rPr>
+        <w:t>HTML5 Canvas, Media, Audio, JavaScript objects</w:t>
+      </w:r>
+      <w:r>
+        <w:rPr>
+          <w:sz w:val="28"/>
+        </w:rPr>
+        <w:t>, loops, conditionals, etc.</w:t>
+      </w:r>
     </w:p>
     <w:p>
       <w:pPr>
         <w:rPr>
+          <w:sz w:val="28"/>
+        </w:rPr>
+      </w:pPr>
+      <w:r>
+        <w:rPr>
+          <w:b/>
+          <w:sz w:val="28"/>
+        </w:rPr>
+        <w:t>Description of Understanding:</w:t>
+      </w:r>
+      <w:r>
+        <w:rPr>
+          <w:sz w:val="28"/>
+        </w:rPr>
+        <w:t xml:space="preserve"> </w:t>
+      </w:r>
+      <w:r>
+        <w:rPr>
+          <w:sz w:val="28"/>
+        </w:rPr>
+        <w:t>For the project I created a simple pong game using multiple JavaScript objects, DOM, animation frame, functions, variables, etc. The game does not detect collision however just so I didn’t have to put too much work into add something that wasn’t quite necessary. I also added a YouTube video URL to the HTML page just to show the process of how to include media, as well as a free audio file I found for the same reason.</w:t>
+      </w:r>
+    </w:p>
+    <w:p>
+      <w:pPr>
+        <w:rPr>
           <w:rFonts w:ascii="Calibri" w:hAnsi="Calibri" w:cs="Calibri"/>
         </w:rPr>
       </w:pPr>
-      <w:r>
-        <w:rPr>
-          <w:b/>
-          <w:sz w:val="28"/>
-        </w:rPr>
-        <w:t>Description of Understanding:</w:t>
-      </w:r>
-      <w:r>
-        <w:rPr>
-          <w:sz w:val="28"/>
-        </w:rPr>
-        <w:t xml:space="preserve"> </w:t>
+      <w:proofErr w:type="gramStart"/>
+      <w:r>
+        <w:rPr>
+          <w:sz w:val="28"/>
+        </w:rPr>
+        <w:t>For  pong</w:t>
+      </w:r>
+      <w:proofErr w:type="gramEnd"/>
+      <w:r>
+        <w:rPr>
+          <w:sz w:val="28"/>
+        </w:rPr>
+        <w:t>, there is a paddle object and ball object that controls all of the user’s input, detects basic collision, and keeps track of the information.</w:t>
       </w:r>
     </w:p>
     <w:p/>
@@ -211,19 +257,11 @@
                 <w:b/>
               </w:rPr>
             </w:pPr>
-            <w:proofErr w:type="spellStart"/>
-            <w:r>
-              <w:rPr>
-                <w:b/>
-              </w:rPr>
-              <w:t>Git</w:t>
-            </w:r>
-            <w:proofErr w:type="spellEnd"/>
-            <w:r>
-              <w:rPr>
-                <w:b/>
-              </w:rPr>
-              <w:t xml:space="preserve"> Link</w:t>
+            <w:r>
+              <w:rPr>
+                <w:b/>
+              </w:rPr>
+              <w:t>Git Link</w:t>
             </w:r>
           </w:p>
         </w:tc>
@@ -273,19 +311,44 @@
           <w:tcPr>
             <w:tcW w:w="2309" w:type="dxa"/>
           </w:tcPr>
-          <w:p/>
+          <w:p>
+            <w:r>
+              <w:t>Index.html</w:t>
+            </w:r>
+          </w:p>
         </w:tc>
         <w:tc>
           <w:tcPr>
             <w:tcW w:w="3512" w:type="dxa"/>
           </w:tcPr>
-          <w:p/>
+          <w:p>
+            <w:hyperlink r:id="rId4" w:history="1">
+              <w:r>
+                <w:rPr>
+                  <w:rStyle w:val="Hyperlink"/>
+                </w:rPr>
+                <w:t>Link</w:t>
+              </w:r>
+            </w:hyperlink>
+          </w:p>
         </w:tc>
         <w:tc>
           <w:tcPr>
             <w:tcW w:w="1943" w:type="dxa"/>
           </w:tcPr>
-          <w:p/>
+          <w:p>
+            <w:r>
+              <w:t xml:space="preserve">This is where the canvas is </w:t>
+            </w:r>
+            <w:proofErr w:type="gramStart"/>
+            <w:r>
+              <w:t>created</w:t>
+            </w:r>
+            <w:proofErr w:type="gramEnd"/>
+            <w:r>
+              <w:t xml:space="preserve"> and the YouTube video and audio are added.</w:t>
+            </w:r>
+          </w:p>
         </w:tc>
         <w:tc>
           <w:tcPr>
@@ -299,19 +362,36 @@
           <w:tcPr>
             <w:tcW w:w="2309" w:type="dxa"/>
           </w:tcPr>
-          <w:p/>
+          <w:p>
+            <w:r>
+              <w:t>Summer.mp3</w:t>
+            </w:r>
+          </w:p>
         </w:tc>
         <w:tc>
           <w:tcPr>
             <w:tcW w:w="3512" w:type="dxa"/>
           </w:tcPr>
-          <w:p/>
+          <w:p>
+            <w:hyperlink r:id="rId5" w:history="1">
+              <w:r>
+                <w:rPr>
+                  <w:rStyle w:val="Hyperlink"/>
+                </w:rPr>
+                <w:t>Link</w:t>
+              </w:r>
+            </w:hyperlink>
+          </w:p>
         </w:tc>
         <w:tc>
           <w:tcPr>
             <w:tcW w:w="1943" w:type="dxa"/>
           </w:tcPr>
-          <w:p/>
+          <w:p>
+            <w:r>
+              <w:t>Nothing. Just needed if you want to hear the awful audio!</w:t>
+            </w:r>
+          </w:p>
         </w:tc>
         <w:tc>
           <w:tcPr>
@@ -325,19 +405,96 @@
           <w:tcPr>
             <w:tcW w:w="2309" w:type="dxa"/>
           </w:tcPr>
+          <w:p>
+            <w:r>
+              <w:t>Week03.css</w:t>
+            </w:r>
+          </w:p>
+        </w:tc>
+        <w:tc>
+          <w:tcPr>
+            <w:tcW w:w="3512" w:type="dxa"/>
+          </w:tcPr>
+          <w:p>
+            <w:hyperlink r:id="rId6" w:history="1">
+              <w:r>
+                <w:rPr>
+                  <w:rStyle w:val="Hyperlink"/>
+                </w:rPr>
+                <w:t>Link</w:t>
+              </w:r>
+            </w:hyperlink>
+          </w:p>
+        </w:tc>
+        <w:tc>
+          <w:tcPr>
+            <w:tcW w:w="1943" w:type="dxa"/>
+          </w:tcPr>
+          <w:p>
+            <w:r>
+              <w:t>Nothing more than applying borders.</w:t>
+            </w:r>
+          </w:p>
+        </w:tc>
+        <w:tc>
+          <w:tcPr>
+            <w:tcW w:w="1586" w:type="dxa"/>
+          </w:tcPr>
           <w:p/>
         </w:tc>
+      </w:tr>
+      <w:tr>
+        <w:tc>
+          <w:tcPr>
+            <w:tcW w:w="2309" w:type="dxa"/>
+          </w:tcPr>
+          <w:p>
+            <w:r>
+              <w:t>Week03.js</w:t>
+            </w:r>
+          </w:p>
+        </w:tc>
         <w:tc>
           <w:tcPr>
             <w:tcW w:w="3512" w:type="dxa"/>
           </w:tcPr>
-          <w:p/>
+          <w:p>
+            <w:hyperlink r:id="rId7" w:history="1">
+              <w:r>
+                <w:rPr>
+                  <w:rStyle w:val="Hyperlink"/>
+                </w:rPr>
+                <w:t>Link</w:t>
+              </w:r>
+            </w:hyperlink>
+          </w:p>
         </w:tc>
         <w:tc>
           <w:tcPr>
             <w:tcW w:w="1943" w:type="dxa"/>
           </w:tcPr>
-          <w:p/>
+          <w:p>
+            <w:r>
+              <w:t xml:space="preserve">Look for the animation frame called at the </w:t>
+            </w:r>
+            <w:r>
+              <w:lastRenderedPageBreak/>
+              <w:t>beginning of the update function. The declaration of the paddle and ball object (as well as instances created just before the main update loop).</w:t>
+            </w:r>
+            <w:r>
+              <w:t xml:space="preserve"> Additionally, at the very bottom of the program are where events are handles. Included are the “</w:t>
+            </w:r>
+            <w:proofErr w:type="spellStart"/>
+            <w:r>
+              <w:t>keyup</w:t>
+            </w:r>
+            <w:proofErr w:type="spellEnd"/>
+            <w:r>
+              <w:t>” and “keypress” events that accept user input and create a map of the bottoms currently pressed.</w:t>
+            </w:r>
+            <w:bookmarkStart w:id="0" w:name="_GoBack"/>
+            <w:bookmarkEnd w:id="0"/>
+          </w:p>
         </w:tc>
         <w:tc>
           <w:tcPr>
@@ -496,19 +653,11 @@
                 <w:b/>
               </w:rPr>
             </w:pPr>
-            <w:proofErr w:type="spellStart"/>
-            <w:r>
-              <w:rPr>
-                <w:b/>
-              </w:rPr>
-              <w:t>Git</w:t>
-            </w:r>
-            <w:proofErr w:type="spellEnd"/>
-            <w:r>
-              <w:rPr>
-                <w:b/>
-              </w:rPr>
-              <w:t xml:space="preserve"> Link</w:t>
+            <w:r>
+              <w:rPr>
+                <w:b/>
+              </w:rPr>
+              <w:t>Git Link</w:t>
             </w:r>
           </w:p>
         </w:tc>
@@ -608,10 +757,7 @@
     </w:tbl>
     <w:p/>
     <w:p/>
-    <w:p>
-      <w:bookmarkStart w:id="0" w:name="_GoBack"/>
-      <w:bookmarkEnd w:id="0"/>
-    </w:p>
+    <w:p/>
     <w:sectPr>
       <w:pgSz w:w="12240" w:h="15840"/>
       <w:pgMar w:top="1440" w:right="1440" w:bottom="1440" w:left="1440" w:header="720" w:footer="720" w:gutter="0"/>
@@ -623,7 +769,7 @@
 </file>
 
 <file path=word/styles.xml><?xml version="1.0" encoding="utf-8"?>
-<w:styles xmlns:mc="http://schemas.openxmlformats.org/markup-compatibility/2006" xmlns:r="http://schemas.openxmlformats.org/officeDocument/2006/relationships" xmlns:w="http://schemas.openxmlformats.org/wordprocessingml/2006/main" xmlns:w14="http://schemas.microsoft.com/office/word/2010/wordml" xmlns:w15="http://schemas.microsoft.com/office/word/2012/wordml" mc:Ignorable="w14 w15">
+<w:styles xmlns:mc="http://schemas.openxmlformats.org/markup-compatibility/2006" xmlns:r="http://schemas.openxmlformats.org/officeDocument/2006/relationships" xmlns:w="http://schemas.openxmlformats.org/wordprocessingml/2006/main" xmlns:w14="http://schemas.microsoft.com/office/word/2010/wordml" xmlns:w15="http://schemas.microsoft.com/office/word/2012/wordml" xmlns:w16cid="http://schemas.microsoft.com/office/word/2016/wordml/cid" xmlns:w16se="http://schemas.microsoft.com/office/word/2015/wordml/symex" mc:Ignorable="w14 w15 w16se w16cid">
   <w:docDefaults>
     <w:rPrDefault>
       <w:rPr>
@@ -635,7 +781,7 @@
     </w:rPrDefault>
     <w:pPrDefault/>
   </w:docDefaults>
-  <w:latentStyles w:defLockedState="0" w:defUIPriority="99" w:defSemiHidden="0" w:defUnhideWhenUsed="0" w:defQFormat="0" w:count="380">
+  <w:latentStyles w:defLockedState="0" w:defUIPriority="99" w:defSemiHidden="0" w:defUnhideWhenUsed="0" w:defQFormat="0" w:count="375">
     <w:lsdException w:name="Normal" w:uiPriority="0" w:qFormat="1"/>
     <w:lsdException w:name="heading 1" w:uiPriority="9" w:qFormat="1"/>
     <w:lsdException w:name="heading 2" w:semiHidden="1" w:uiPriority="9" w:unhideWhenUsed="1" w:qFormat="1"/>
@@ -792,15 +938,6 @@
     <w:lsdException w:name="Balloon Text" w:semiHidden="1" w:unhideWhenUsed="1"/>
     <w:lsdException w:name="Table Grid" w:uiPriority="39"/>
     <w:lsdException w:name="Table Theme" w:semiHidden="1" w:unhideWhenUsed="1"/>
-    <w:lsdException w:name="Note Level 1" w:semiHidden="1" w:unhideWhenUsed="1"/>
-    <w:lsdException w:name="Note Level 2" w:semiHidden="1" w:unhideWhenUsed="1"/>
-    <w:lsdException w:name="Note Level 3" w:semiHidden="1" w:unhideWhenUsed="1"/>
-    <w:lsdException w:name="Note Level 4" w:semiHidden="1" w:unhideWhenUsed="1"/>
-    <w:lsdException w:name="Note Level 5" w:semiHidden="1" w:unhideWhenUsed="1"/>
-    <w:lsdException w:name="Note Level 6" w:semiHidden="1" w:unhideWhenUsed="1"/>
-    <w:lsdException w:name="Note Level 7" w:semiHidden="1" w:unhideWhenUsed="1"/>
-    <w:lsdException w:name="Note Level 8" w:semiHidden="1" w:unhideWhenUsed="1"/>
-    <w:lsdException w:name="Note Level 9" w:semiHidden="1" w:unhideWhenUsed="1"/>
     <w:lsdException w:name="Placeholder Text" w:semiHidden="1"/>
     <w:lsdException w:name="No Spacing" w:uiPriority="1" w:qFormat="1"/>
     <w:lsdException w:name="Light Shading" w:uiPriority="60"/>
@@ -1054,7 +1191,6 @@
     <w:uiPriority w:val="39"/>
     <w:rsid w:val="00477EAB"/>
     <w:tblPr>
-      <w:tblInd w:w="0" w:type="dxa"/>
       <w:tblBorders>
         <w:top w:val="single" w:sz="4" w:space="0" w:color="auto"/>
         <w:left w:val="single" w:sz="4" w:space="0" w:color="auto"/>
@@ -1063,13 +1199,40 @@
         <w:insideH w:val="single" w:sz="4" w:space="0" w:color="auto"/>
         <w:insideV w:val="single" w:sz="4" w:space="0" w:color="auto"/>
       </w:tblBorders>
-      <w:tblCellMar>
-        <w:top w:w="0" w:type="dxa"/>
-        <w:left w:w="108" w:type="dxa"/>
-        <w:bottom w:w="0" w:type="dxa"/>
-        <w:right w:w="108" w:type="dxa"/>
-      </w:tblCellMar>
     </w:tblPr>
+  </w:style>
+  <w:style w:type="character" w:styleId="Hyperlink">
+    <w:name w:val="Hyperlink"/>
+    <w:basedOn w:val="DefaultParagraphFont"/>
+    <w:uiPriority w:val="99"/>
+    <w:unhideWhenUsed/>
+    <w:rsid w:val="003E6F6C"/>
+    <w:rPr>
+      <w:color w:val="0563C1" w:themeColor="hyperlink"/>
+      <w:u w:val="single"/>
+    </w:rPr>
+  </w:style>
+  <w:style w:type="character" w:styleId="UnresolvedMention">
+    <w:name w:val="Unresolved Mention"/>
+    <w:basedOn w:val="DefaultParagraphFont"/>
+    <w:uiPriority w:val="99"/>
+    <w:rsid w:val="003E6F6C"/>
+    <w:rPr>
+      <w:color w:val="605E5C"/>
+      <w:shd w:val="clear" w:color="auto" w:fill="E1DFDD"/>
+    </w:rPr>
+  </w:style>
+  <w:style w:type="character" w:styleId="FollowedHyperlink">
+    <w:name w:val="FollowedHyperlink"/>
+    <w:basedOn w:val="DefaultParagraphFont"/>
+    <w:uiPriority w:val="99"/>
+    <w:semiHidden/>
+    <w:unhideWhenUsed/>
+    <w:rsid w:val="003E6F6C"/>
+    <w:rPr>
+      <w:color w:val="954F72" w:themeColor="followedHyperlink"/>
+      <w:u w:val="single"/>
+    </w:rPr>
   </w:style>
 </w:styles>
 </file>

</xml_diff>